<commit_message>
Checkpoint: everything works well for now
</commit_message>
<xml_diff>
--- a/report/report.docx
+++ b/report/report.docx
@@ -900,18 +900,52 @@
         </w:rPr>
         <w:t>Переписать приложение из </w:t>
       </w:r>
-      <w:hyperlink r:id="rId8" w:anchor="lab3" w:history="1">
-        <w:r>
-          <w:rPr>
-            <w:rStyle w:val="Hyperlink"/>
-            <w:rFonts w:ascii="Helvetica" w:hAnsi="Helvetica"/>
-            <w:color w:val="1946BA"/>
-            <w:sz w:val="21"/>
-            <w:szCs w:val="21"/>
-          </w:rPr>
-          <w:t>предыдущей лабораторной работы</w:t>
-        </w:r>
-      </w:hyperlink>
+      <w:r>
+        <w:rPr>
+          <w:rFonts w:ascii="Helvetica" w:hAnsi="Helvetica"/>
+          <w:color w:val="333333"/>
+          <w:sz w:val="21"/>
+          <w:szCs w:val="21"/>
+        </w:rPr>
+        <w:fldChar w:fldCharType="begin"/>
+      </w:r>
+      <w:r>
+        <w:rPr>
+          <w:rFonts w:ascii="Helvetica" w:hAnsi="Helvetica"/>
+          <w:color w:val="333333"/>
+          <w:sz w:val="21"/>
+          <w:szCs w:val="21"/>
+        </w:rPr>
+        <w:instrText xml:space="preserve"> HYPERLINK "https://se.ifmo.ru/courses/web" \l "lab3" </w:instrText>
+      </w:r>
+      <w:r>
+        <w:rPr>
+          <w:rFonts w:ascii="Helvetica" w:hAnsi="Helvetica"/>
+          <w:color w:val="333333"/>
+          <w:sz w:val="21"/>
+          <w:szCs w:val="21"/>
+        </w:rPr>
+        <w:fldChar w:fldCharType="separate"/>
+      </w:r>
+      <w:r>
+        <w:rPr>
+          <w:rStyle w:val="Hyperlink"/>
+          <w:rFonts w:ascii="Helvetica" w:hAnsi="Helvetica"/>
+          <w:color w:val="1946BA"/>
+          <w:sz w:val="21"/>
+          <w:szCs w:val="21"/>
+        </w:rPr>
+        <w:t>предыдущей лабораторной работы</w:t>
+      </w:r>
+      <w:r>
+        <w:rPr>
+          <w:rFonts w:ascii="Helvetica" w:hAnsi="Helvetica"/>
+          <w:color w:val="333333"/>
+          <w:sz w:val="21"/>
+          <w:szCs w:val="21"/>
+        </w:rPr>
+        <w:fldChar w:fldCharType="end"/>
+      </w:r>
       <w:r>
         <w:rPr>
           <w:rFonts w:ascii="Helvetica" w:hAnsi="Helvetica"/>
@@ -973,18 +1007,52 @@
         </w:rPr>
         <w:t>Уровень front-end должен быть построен на </w:t>
       </w:r>
-      <w:hyperlink r:id="rId9" w:tgtFrame="_blank" w:history="1">
-        <w:r>
-          <w:rPr>
-            <w:rStyle w:val="Hyperlink"/>
-            <w:rFonts w:ascii="Helvetica" w:hAnsi="Helvetica"/>
-            <w:color w:val="1946BA"/>
-            <w:sz w:val="21"/>
-            <w:szCs w:val="21"/>
-          </w:rPr>
-          <w:t>Vue.js</w:t>
-        </w:r>
-      </w:hyperlink>
+      <w:r>
+        <w:rPr>
+          <w:rFonts w:ascii="Helvetica" w:hAnsi="Helvetica"/>
+          <w:color w:val="333333"/>
+          <w:sz w:val="21"/>
+          <w:szCs w:val="21"/>
+        </w:rPr>
+        <w:fldChar w:fldCharType="begin"/>
+      </w:r>
+      <w:r>
+        <w:rPr>
+          <w:rFonts w:ascii="Helvetica" w:hAnsi="Helvetica"/>
+          <w:color w:val="333333"/>
+          <w:sz w:val="21"/>
+          <w:szCs w:val="21"/>
+        </w:rPr>
+        <w:instrText xml:space="preserve"> HYPERLINK "https://vuejs.org/" \t "_blank" </w:instrText>
+      </w:r>
+      <w:r>
+        <w:rPr>
+          <w:rFonts w:ascii="Helvetica" w:hAnsi="Helvetica"/>
+          <w:color w:val="333333"/>
+          <w:sz w:val="21"/>
+          <w:szCs w:val="21"/>
+        </w:rPr>
+        <w:fldChar w:fldCharType="separate"/>
+      </w:r>
+      <w:r>
+        <w:rPr>
+          <w:rStyle w:val="Hyperlink"/>
+          <w:rFonts w:ascii="Helvetica" w:hAnsi="Helvetica"/>
+          <w:color w:val="1946BA"/>
+          <w:sz w:val="21"/>
+          <w:szCs w:val="21"/>
+        </w:rPr>
+        <w:t>Vue.js</w:t>
+      </w:r>
+      <w:r>
+        <w:rPr>
+          <w:rFonts w:ascii="Helvetica" w:hAnsi="Helvetica"/>
+          <w:color w:val="333333"/>
+          <w:sz w:val="21"/>
+          <w:szCs w:val="21"/>
+        </w:rPr>
+        <w:fldChar w:fldCharType="end"/>
+      </w:r>
       <w:r>
         <w:rPr>
           <w:rFonts w:ascii="Helvetica" w:hAnsi="Helvetica"/>
@@ -1405,130 +1473,6 @@
     <w:p>
       <w:pPr>
         <w:shd w:val="clear" w:color="auto" w:fill="FFFFFF"/>
-        <w:spacing w:after="0" w:line="240" w:lineRule="auto"/>
-        <w:jc w:val="right"/>
-        <w:rPr>
-          <w:rFonts w:ascii="Helvetica" w:hAnsi="Helvetica"/>
-          <w:color w:val="333333"/>
-          <w:sz w:val="21"/>
-          <w:szCs w:val="21"/>
-        </w:rPr>
-      </w:pPr>
-      <w:r>
-        <w:rPr>
-          <w:rFonts w:ascii="Helvetica" w:hAnsi="Helvetica"/>
-          <w:color w:val="333333"/>
-          <w:sz w:val="21"/>
-          <w:szCs w:val="21"/>
-        </w:rPr>
-        <w:t>Вариант </w:t>
-      </w:r>
-      <w:r>
-        <w:rPr>
-          <w:rFonts w:ascii="Helvetica" w:hAnsi="Helvetica"/>
-          <w:color w:val="333333"/>
-          <w:sz w:val="21"/>
-          <w:szCs w:val="21"/>
-        </w:rPr>
-        <w:object w:dxaOrig="225" w:dyaOrig="225" w14:anchorId="698344EF">
-          <v:shapetype id="_x0000_t75" coordsize="21600,21600" o:spt="75" o:preferrelative="t" path="m@4@5l@4@11@9@11@9@5xe" filled="f" stroked="f">
-            <v:stroke joinstyle="miter"/>
-            <v:formulas>
-              <v:f eqn="if lineDrawn pixelLineWidth 0"/>
-              <v:f eqn="sum @0 1 0"/>
-              <v:f eqn="sum 0 0 @1"/>
-              <v:f eqn="prod @2 1 2"/>
-              <v:f eqn="prod @3 21600 pixelWidth"/>
-              <v:f eqn="prod @3 21600 pixelHeight"/>
-              <v:f eqn="sum @0 0 1"/>
-              <v:f eqn="prod @6 1 2"/>
-              <v:f eqn="prod @7 21600 pixelWidth"/>
-              <v:f eqn="sum @8 21600 0"/>
-              <v:f eqn="prod @7 21600 pixelHeight"/>
-              <v:f eqn="sum @10 21600 0"/>
-            </v:formulas>
-            <v:path o:extrusionok="f" gradientshapeok="t" o:connecttype="rect"/>
-            <o:lock v:ext="edit" aspectratio="t"/>
-          </v:shapetype>
-          <v:shape id="_x0000_i1029" type="#_x0000_t75" style="width:29.95pt;height:17.85pt" o:ole="">
-            <v:imagedata r:id="rId10" o:title=""/>
-          </v:shape>
-          <w:control r:id="rId11" w:name="DefaultOcxName" w:shapeid="_x0000_i1029"/>
-        </w:object>
-      </w:r>
-    </w:p>
-    <w:p>
-      <w:pPr>
-        <w:shd w:val="clear" w:color="auto" w:fill="FFFFFF"/>
-        <w:jc w:val="center"/>
-        <w:rPr>
-          <w:rFonts w:ascii="Helvetica" w:hAnsi="Helvetica"/>
-          <w:color w:val="333333"/>
-          <w:sz w:val="21"/>
-          <w:szCs w:val="21"/>
-        </w:rPr>
-      </w:pPr>
-      <w:r>
-        <w:rPr>
-          <w:rFonts w:ascii="Helvetica" w:hAnsi="Helvetica"/>
-          <w:noProof/>
-          <w:color w:val="333333"/>
-          <w:sz w:val="21"/>
-          <w:szCs w:val="21"/>
-        </w:rPr>
-        <w:drawing>
-          <wp:inline distT="0" distB="0" distL="0" distR="0" wp14:anchorId="6BF8682D" wp14:editId="3D4525DE">
-            <wp:extent cx="2194560" cy="2194560"/>
-            <wp:effectExtent l="0" t="0" r="0" b="0"/>
-            <wp:docPr id="1" name="Picture 1"/>
-            <wp:cNvGraphicFramePr>
-              <a:graphicFrameLocks xmlns:a="http://schemas.openxmlformats.org/drawingml/2006/main" noChangeAspect="1"/>
-            </wp:cNvGraphicFramePr>
-            <a:graphic xmlns:a="http://schemas.openxmlformats.org/drawingml/2006/main">
-              <a:graphicData uri="http://schemas.openxmlformats.org/drawingml/2006/picture">
-                <pic:pic xmlns:pic="http://schemas.openxmlformats.org/drawingml/2006/picture">
-                  <pic:nvPicPr>
-                    <pic:cNvPr id="0" name="Picture 1"/>
-                    <pic:cNvPicPr>
-                      <a:picLocks noChangeAspect="1" noChangeArrowheads="1"/>
-                    </pic:cNvPicPr>
-                  </pic:nvPicPr>
-                  <pic:blipFill>
-                    <a:blip r:embed="rId12">
-                      <a:extLst>
-                        <a:ext uri="{28A0092B-C50C-407E-A947-70E740481C1C}">
-                          <a14:useLocalDpi xmlns:a14="http://schemas.microsoft.com/office/drawing/2010/main" val="0"/>
-                        </a:ext>
-                      </a:extLst>
-                    </a:blip>
-                    <a:srcRect/>
-                    <a:stretch>
-                      <a:fillRect/>
-                    </a:stretch>
-                  </pic:blipFill>
-                  <pic:spPr bwMode="auto">
-                    <a:xfrm>
-                      <a:off x="0" y="0"/>
-                      <a:ext cx="2194560" cy="2194560"/>
-                    </a:xfrm>
-                    <a:prstGeom prst="rect">
-                      <a:avLst/>
-                    </a:prstGeom>
-                    <a:noFill/>
-                    <a:ln>
-                      <a:noFill/>
-                    </a:ln>
-                  </pic:spPr>
-                </pic:pic>
-              </a:graphicData>
-            </a:graphic>
-          </wp:inline>
-        </w:drawing>
-      </w:r>
-    </w:p>
-    <w:p>
-      <w:pPr>
-        <w:shd w:val="clear" w:color="auto" w:fill="FFFFFF"/>
         <w:rPr>
           <w:rFonts w:ascii="Helvetica" w:hAnsi="Helvetica"/>
           <w:color w:val="333333"/>
@@ -1606,7 +1550,29 @@
           <w:szCs w:val="21"/>
           <w:lang w:val="en-US"/>
         </w:rPr>
-        <w:t xml:space="preserve"> IoC, CDI </w:t>
+        <w:t xml:space="preserve"> </w:t>
+      </w:r>
+      <w:proofErr w:type="spellStart"/>
+      <w:r>
+        <w:rPr>
+          <w:rFonts w:ascii="Helvetica" w:hAnsi="Helvetica"/>
+          <w:color w:val="333333"/>
+          <w:sz w:val="21"/>
+          <w:szCs w:val="21"/>
+          <w:lang w:val="en-US"/>
+        </w:rPr>
+        <w:t>IoC</w:t>
+      </w:r>
+      <w:proofErr w:type="spellEnd"/>
+      <w:r>
+        <w:rPr>
+          <w:rFonts w:ascii="Helvetica" w:hAnsi="Helvetica"/>
+          <w:color w:val="333333"/>
+          <w:sz w:val="21"/>
+          <w:szCs w:val="21"/>
+          <w:lang w:val="en-US"/>
+        </w:rPr>
+        <w:t xml:space="preserve">, CDI </w:t>
       </w:r>
       <w:r>
         <w:rPr>
@@ -1625,7 +1591,29 @@
           <w:szCs w:val="21"/>
           <w:lang w:val="en-US"/>
         </w:rPr>
-        <w:t xml:space="preserve"> Location Transpanency. </w:t>
+        <w:t xml:space="preserve"> Location </w:t>
+      </w:r>
+      <w:proofErr w:type="spellStart"/>
+      <w:r>
+        <w:rPr>
+          <w:rFonts w:ascii="Helvetica" w:hAnsi="Helvetica"/>
+          <w:color w:val="333333"/>
+          <w:sz w:val="21"/>
+          <w:szCs w:val="21"/>
+          <w:lang w:val="en-US"/>
+        </w:rPr>
+        <w:t>Transpanency</w:t>
+      </w:r>
+      <w:proofErr w:type="spellEnd"/>
+      <w:r>
+        <w:rPr>
+          <w:rFonts w:ascii="Helvetica" w:hAnsi="Helvetica"/>
+          <w:color w:val="333333"/>
+          <w:sz w:val="21"/>
+          <w:szCs w:val="21"/>
+          <w:lang w:val="en-US"/>
+        </w:rPr>
+        <w:t xml:space="preserve">. </w:t>
       </w:r>
       <w:r>
         <w:rPr>
@@ -2235,8 +2223,6 @@
         </w:rPr>
         <w:t>Angular: клиент-серверное взаимодействие, создание, отправка и валидация данных форм.</w:t>
       </w:r>
-      <w:bookmarkStart w:id="0" w:name="_GoBack"/>
-      <w:bookmarkEnd w:id="0"/>
     </w:p>
     <w:p>
       <w:pPr>
@@ -2262,7 +2248,7 @@
       <w:pPr>
         <w:jc w:val="center"/>
       </w:pPr>
-      <w:hyperlink r:id="rId13" w:history="1">
+      <w:hyperlink r:id="rId8" w:history="1">
         <w:r>
           <w:rPr>
             <w:rStyle w:val="Hyperlink"/>
@@ -2282,7 +2268,7 @@
           <w:szCs w:val="28"/>
         </w:rPr>
       </w:pPr>
-      <w:hyperlink r:id="rId14" w:history="1">
+      <w:hyperlink r:id="rId9" w:history="1">
         <w:r>
           <w:rPr>
             <w:rStyle w:val="Hyperlink"/>
@@ -2353,9 +2339,11 @@
         </w:rPr>
         <w:t xml:space="preserve"> */</w:t>
       </w:r>
+      <w:bookmarkStart w:id="0" w:name="_GoBack"/>
+      <w:bookmarkEnd w:id="0"/>
     </w:p>
     <w:sectPr>
-      <w:footerReference w:type="default" r:id="rId15"/>
+      <w:footerReference w:type="default" r:id="rId10"/>
       <w:pgSz w:w="11906" w:h="16838" w:code="9"/>
       <w:pgMar w:top="1134" w:right="851" w:bottom="567" w:left="1701" w:header="709" w:footer="709" w:gutter="0"/>
       <w:pgNumType w:start="0"/>
@@ -4723,10 +4711,6 @@
 </w:styles>
 </file>
 
-<file path=word/activeX/activeX1.xml><?xml version="1.0" encoding="utf-8"?>
-<ax:ocx xmlns:ax="http://schemas.microsoft.com/office/2006/activeX" xmlns:r="http://schemas.openxmlformats.org/officeDocument/2006/relationships" ax:classid="{5512D11A-5CC6-11CF-8D67-00AA00BDCE1D}" ax:persistence="persistStream" r:id="rId1"/>
-</file>
-
 <file path=word/theme/theme1.xml><?xml version="1.0" encoding="utf-8"?>
 <a:theme xmlns:a="http://schemas.openxmlformats.org/drawingml/2006/main" name="Тема Office">
   <a:themeElements>
@@ -4993,7 +4977,7 @@
 </file>
 
 <file path=customXml/itemProps1.xml><?xml version="1.0" encoding="utf-8"?>
-<ds:datastoreItem xmlns:ds="http://schemas.openxmlformats.org/officeDocument/2006/customXml" ds:itemID="{7D74BA07-D4ED-4187-A1BD-E76E6421C57C}">
+<ds:datastoreItem xmlns:ds="http://schemas.openxmlformats.org/officeDocument/2006/customXml" ds:itemID="{C31A5833-5B8A-4612-8BC7-359B05BE3724}">
   <ds:schemaRefs>
     <ds:schemaRef ds:uri="http://schemas.openxmlformats.org/officeDocument/2006/bibliography"/>
   </ds:schemaRefs>

</xml_diff>

<commit_message>
Improved config and pom
</commit_message>
<xml_diff>
--- a/report/report.docx
+++ b/report/report.docx
@@ -1300,7 +1300,6 @@
           <w:szCs w:val="21"/>
         </w:rPr>
       </w:pPr>
-      <w:bookmarkStart w:id="0" w:name="_GoBack"/>
       <w:r>
         <w:rPr>
           <w:rFonts w:ascii="Helvetica" w:hAnsi="Helvetica"/>
@@ -1360,7 +1359,6 @@
           </wp:inline>
         </w:drawing>
       </w:r>
-      <w:bookmarkEnd w:id="0"/>
     </w:p>
     <w:p>
       <w:pPr>
@@ -2368,6 +2366,106 @@
           <w:szCs w:val="44"/>
         </w:rPr>
         <w:lastRenderedPageBreak/>
+        <w:t>ЧИТ-КОДЫ</w:t>
+      </w:r>
+    </w:p>
+    <w:p>
+      <w:pPr>
+        <w:pStyle w:val="ListParagraph"/>
+        <w:numPr>
+          <w:ilvl w:val="0"/>
+          <w:numId w:val="9"/>
+        </w:numPr>
+        <w:rPr>
+          <w:rFonts w:ascii="Arial" w:hAnsi="Arial" w:cs="Arial"/>
+          <w:color w:val="000000" w:themeColor="text1"/>
+        </w:rPr>
+      </w:pPr>
+      <w:r>
+        <w:rPr>
+          <w:rFonts w:ascii="Arial" w:hAnsi="Arial" w:cs="Arial"/>
+          <w:color w:val="000000" w:themeColor="text1"/>
+          <w:lang w:val="en-US"/>
+        </w:rPr>
+        <w:t>DONTEATYOURSELF</w:t>
+      </w:r>
+    </w:p>
+    <w:p>
+      <w:pPr>
+        <w:pStyle w:val="ListParagraph"/>
+        <w:numPr>
+          <w:ilvl w:val="0"/>
+          <w:numId w:val="9"/>
+        </w:numPr>
+        <w:rPr>
+          <w:rFonts w:ascii="Arial" w:hAnsi="Arial" w:cs="Arial"/>
+          <w:color w:val="000000" w:themeColor="text1"/>
+        </w:rPr>
+      </w:pPr>
+      <w:r>
+        <w:rPr>
+          <w:rFonts w:ascii="Arial" w:hAnsi="Arial" w:cs="Arial"/>
+          <w:color w:val="000000" w:themeColor="text1"/>
+          <w:lang w:val="en-US"/>
+        </w:rPr>
+        <w:t>DAMNBRICKS</w:t>
+      </w:r>
+    </w:p>
+    <w:p>
+      <w:pPr>
+        <w:pStyle w:val="ListParagraph"/>
+        <w:numPr>
+          <w:ilvl w:val="0"/>
+          <w:numId w:val="9"/>
+        </w:numPr>
+        <w:rPr>
+          <w:rFonts w:ascii="Arial" w:hAnsi="Arial" w:cs="Arial"/>
+          <w:color w:val="000000" w:themeColor="text1"/>
+        </w:rPr>
+      </w:pPr>
+      <w:r>
+        <w:rPr>
+          <w:rFonts w:ascii="Arial" w:hAnsi="Arial" w:cs="Arial"/>
+          <w:color w:val="000000" w:themeColor="text1"/>
+          <w:lang w:val="en-US"/>
+        </w:rPr>
+        <w:t>ALLFAL</w:t>
+      </w:r>
+      <w:r>
+        <w:rPr>
+          <w:rFonts w:ascii="Arial" w:hAnsi="Arial" w:cs="Arial"/>
+          <w:color w:val="000000" w:themeColor="text1"/>
+          <w:lang w:val="en-US"/>
+        </w:rPr>
+        <w:t>L</w:t>
+      </w:r>
+      <w:r>
+        <w:rPr>
+          <w:rFonts w:ascii="Arial" w:hAnsi="Arial" w:cs="Arial"/>
+          <w:color w:val="000000" w:themeColor="text1"/>
+          <w:lang w:val="en-US"/>
+        </w:rPr>
+        <w:t>SDOWN</w:t>
+      </w:r>
+    </w:p>
+    <w:p>
+      <w:pPr>
+        <w:jc w:val="both"/>
+        <w:rPr>
+          <w:rFonts w:ascii="Arial" w:hAnsi="Arial" w:cs="Arial"/>
+          <w:color w:val="767171" w:themeColor="background2" w:themeShade="80"/>
+          <w:sz w:val="40"/>
+          <w:szCs w:val="44"/>
+          <w:lang w:val="en-US"/>
+        </w:rPr>
+      </w:pPr>
+      <w:r>
+        <w:rPr>
+          <w:rFonts w:ascii="Arial" w:hAnsi="Arial" w:cs="Arial"/>
+          <w:color w:val="767171" w:themeColor="background2" w:themeShade="80"/>
+          <w:sz w:val="40"/>
+          <w:szCs w:val="44"/>
+        </w:rPr>
         <w:t>ВЫВОД</w:t>
       </w:r>
     </w:p>
@@ -2376,46 +2474,190 @@
         <w:rPr>
           <w:rFonts w:ascii="Arial" w:hAnsi="Arial" w:cs="Arial"/>
           <w:smallCaps/>
-          <w:color w:val="AEAAAA" w:themeColor="background2" w:themeShade="BF"/>
+          <w:sz w:val="28"/>
+          <w:szCs w:val="28"/>
+        </w:rPr>
+      </w:pPr>
+      <w:r>
+        <w:rPr>
+          <w:rFonts w:ascii="Arial" w:hAnsi="Arial" w:cs="Arial"/>
+          <w:sz w:val="28"/>
+          <w:szCs w:val="28"/>
+        </w:rPr>
+        <w:t xml:space="preserve">В ходе выполнения этой лабораторной работы </w:t>
+      </w:r>
+      <w:r>
+        <w:rPr>
+          <w:rFonts w:ascii="Arial" w:hAnsi="Arial" w:cs="Arial"/>
+          <w:sz w:val="28"/>
+          <w:szCs w:val="28"/>
+        </w:rPr>
+        <w:t xml:space="preserve">я не спал несколько ночей и отжигал на коде, как мог. Кроме этого, я укрепил свои умения в разработке </w:t>
+      </w:r>
+      <w:r>
+        <w:rPr>
+          <w:rFonts w:ascii="Arial" w:hAnsi="Arial" w:cs="Arial"/>
           <w:sz w:val="28"/>
           <w:szCs w:val="28"/>
           <w:lang w:val="en-US"/>
         </w:rPr>
-      </w:pPr>
-      <w:r>
-        <w:rPr>
-          <w:rFonts w:ascii="Arial" w:hAnsi="Arial" w:cs="Arial"/>
-          <w:color w:val="AEAAAA" w:themeColor="background2" w:themeShade="BF"/>
+        <w:t>SPA</w:t>
+      </w:r>
+      <w:r>
+        <w:rPr>
+          <w:rFonts w:ascii="Arial" w:hAnsi="Arial" w:cs="Arial"/>
+          <w:sz w:val="28"/>
+          <w:szCs w:val="28"/>
+        </w:rPr>
+        <w:t xml:space="preserve"> с поддержкой интернационализации</w:t>
+      </w:r>
+      <w:r>
+        <w:rPr>
+          <w:rFonts w:ascii="Arial" w:hAnsi="Arial" w:cs="Arial"/>
+          <w:sz w:val="28"/>
+          <w:szCs w:val="28"/>
+        </w:rPr>
+        <w:t>, научился писать тетрис</w:t>
+      </w:r>
+      <w:r>
+        <w:rPr>
+          <w:rFonts w:ascii="Arial" w:hAnsi="Arial" w:cs="Arial"/>
+          <w:sz w:val="28"/>
+          <w:szCs w:val="28"/>
+        </w:rPr>
+        <w:t xml:space="preserve">, </w:t>
+      </w:r>
+      <w:r>
+        <w:rPr>
+          <w:rFonts w:ascii="Arial" w:hAnsi="Arial" w:cs="Arial"/>
+          <w:sz w:val="28"/>
+          <w:szCs w:val="28"/>
+        </w:rPr>
+        <w:t xml:space="preserve">разобрался в очередном форке </w:t>
+      </w:r>
+      <w:r>
+        <w:rPr>
+          <w:rFonts w:ascii="Arial" w:hAnsi="Arial" w:cs="Arial"/>
+          <w:sz w:val="28"/>
+          <w:szCs w:val="28"/>
           <w:lang w:val="en-US"/>
         </w:rPr>
-        <w:t xml:space="preserve">/* </w:t>
-      </w:r>
-      <w:r>
-        <w:rPr>
-          <w:rFonts w:ascii="Arial" w:hAnsi="Arial" w:cs="Arial"/>
-          <w:color w:val="AEAAAA" w:themeColor="background2" w:themeShade="BF"/>
+        <w:t>Box</w:t>
+      </w:r>
+      <w:r>
+        <w:rPr>
+          <w:rFonts w:ascii="Arial" w:hAnsi="Arial" w:cs="Arial"/>
+          <w:sz w:val="28"/>
+          <w:szCs w:val="28"/>
+        </w:rPr>
+        <w:t>2</w:t>
+      </w:r>
+      <w:r>
+        <w:rPr>
+          <w:rFonts w:ascii="Arial" w:hAnsi="Arial" w:cs="Arial"/>
+          <w:sz w:val="28"/>
+          <w:szCs w:val="28"/>
           <w:lang w:val="en-US"/>
         </w:rPr>
-        <w:t xml:space="preserve">TODO: </w:t>
-      </w:r>
-      <w:r>
-        <w:rPr>
-          <w:rFonts w:ascii="Arial" w:hAnsi="Arial" w:cs="Arial"/>
-          <w:color w:val="AEAAAA" w:themeColor="background2" w:themeShade="BF"/>
-        </w:rPr>
-        <w:t>Вывод</w:t>
-      </w:r>
-      <w:r>
-        <w:rPr>
-          <w:rFonts w:ascii="Arial" w:hAnsi="Arial" w:cs="Arial"/>
-          <w:color w:val="AEAAAA" w:themeColor="background2" w:themeShade="BF"/>
+        <w:t>D</w:t>
+      </w:r>
+      <w:r>
+        <w:rPr>
+          <w:rFonts w:ascii="Arial" w:hAnsi="Arial" w:cs="Arial"/>
+          <w:sz w:val="28"/>
+          <w:szCs w:val="28"/>
+        </w:rPr>
+        <w:t xml:space="preserve">, </w:t>
+      </w:r>
+      <w:r>
+        <w:rPr>
+          <w:rFonts w:ascii="Arial" w:hAnsi="Arial" w:cs="Arial"/>
+          <w:sz w:val="28"/>
+          <w:szCs w:val="28"/>
+        </w:rPr>
+        <w:t xml:space="preserve">спёр дизайн у самого себя, научился пилить </w:t>
+      </w:r>
+      <w:r>
+        <w:rPr>
+          <w:rFonts w:ascii="Arial" w:hAnsi="Arial" w:cs="Arial"/>
+          <w:sz w:val="28"/>
+          <w:szCs w:val="28"/>
           <w:lang w:val="en-US"/>
         </w:rPr>
-        <w:t xml:space="preserve"> */</w:t>
-      </w:r>
+        <w:t>REST</w:t>
+      </w:r>
+      <w:r>
+        <w:rPr>
+          <w:rFonts w:ascii="Arial" w:hAnsi="Arial" w:cs="Arial"/>
+          <w:sz w:val="28"/>
+          <w:szCs w:val="28"/>
+        </w:rPr>
+        <w:t xml:space="preserve"> </w:t>
+      </w:r>
+      <w:r>
+        <w:rPr>
+          <w:rFonts w:ascii="Arial" w:hAnsi="Arial" w:cs="Arial"/>
+          <w:sz w:val="28"/>
+          <w:szCs w:val="28"/>
+        </w:rPr>
+        <w:t xml:space="preserve">на </w:t>
+      </w:r>
+      <w:r>
+        <w:rPr>
+          <w:rFonts w:ascii="Arial" w:hAnsi="Arial" w:cs="Arial"/>
+          <w:sz w:val="28"/>
+          <w:szCs w:val="28"/>
+          <w:lang w:val="en-US"/>
+        </w:rPr>
+        <w:t>Spring</w:t>
+      </w:r>
+      <w:r>
+        <w:rPr>
+          <w:rFonts w:ascii="Arial" w:hAnsi="Arial" w:cs="Arial"/>
+          <w:sz w:val="28"/>
+          <w:szCs w:val="28"/>
+        </w:rPr>
+        <w:t xml:space="preserve"> </w:t>
+      </w:r>
+      <w:r>
+        <w:rPr>
+          <w:rFonts w:ascii="Arial" w:hAnsi="Arial" w:cs="Arial"/>
+          <w:sz w:val="28"/>
+          <w:szCs w:val="28"/>
+        </w:rPr>
+        <w:t xml:space="preserve">и несколько раз пожалел о том, что делал </w:t>
+      </w:r>
+      <w:hyperlink r:id="rId11" w:history="1">
+        <w:r>
+          <w:rPr>
+            <w:rStyle w:val="Hyperlink"/>
+            <w:sz w:val="28"/>
+            <w:szCs w:val="28"/>
+          </w:rPr>
+          <w:t>e-queue.ru</w:t>
+        </w:r>
+      </w:hyperlink>
+      <w:r>
+        <w:rPr>
+          <w:rFonts w:ascii="Arial" w:hAnsi="Arial" w:cs="Arial"/>
+          <w:sz w:val="28"/>
+          <w:szCs w:val="28"/>
+        </w:rPr>
+        <w:t xml:space="preserve"> </w:t>
+      </w:r>
+      <w:r>
+        <w:rPr>
+          <w:rFonts w:ascii="Arial" w:hAnsi="Arial" w:cs="Arial"/>
+          <w:sz w:val="28"/>
+          <w:szCs w:val="28"/>
+        </w:rPr>
+        <w:t>на голых сервлетах.</w:t>
+      </w:r>
+      <w:bookmarkStart w:id="0" w:name="_GoBack"/>
+      <w:bookmarkEnd w:id="0"/>
     </w:p>
     <w:sectPr>
-      <w:footerReference w:type="default" r:id="rId11"/>
+      <w:footerReference w:type="default" r:id="rId12"/>
       <w:pgSz w:w="11906" w:h="16838" w:code="9"/>
       <w:pgMar w:top="1134" w:right="851" w:bottom="567" w:left="1701" w:header="709" w:footer="709" w:gutter="0"/>
       <w:pgNumType w:start="0"/>
@@ -5049,7 +5291,7 @@
 </file>
 
 <file path=customXml/itemProps1.xml><?xml version="1.0" encoding="utf-8"?>
-<ds:datastoreItem xmlns:ds="http://schemas.openxmlformats.org/officeDocument/2006/customXml" ds:itemID="{BBCBF028-BDAE-4CDA-95B5-4E18280CE178}">
+<ds:datastoreItem xmlns:ds="http://schemas.openxmlformats.org/officeDocument/2006/customXml" ds:itemID="{DE5DE3AB-3AB5-49A1-9943-42E79E525142}">
   <ds:schemaRefs>
     <ds:schemaRef ds:uri="http://schemas.openxmlformats.org/officeDocument/2006/bibliography"/>
   </ds:schemaRefs>

</xml_diff>